<commit_message>
read success remaing & full charge
</commit_message>
<xml_diff>
--- a/BQ34110/NOTE.docx
+++ b/BQ34110/NOTE.docx
@@ -105,14 +105,7 @@
           <w:szCs w:val="28"/>
         </w:rPr>
         <w:tab/>
-        <w:t xml:space="preserve">- Đo dung lượng pin </w:t>
-      </w:r>
-      <w:r>
-        <w:rPr>
-          <w:sz w:val="28"/>
-          <w:szCs w:val="28"/>
-        </w:rPr>
-        <w:t>(Cần lắp tải)</w:t>
+        <w:t>- Đo dung lượng pin</w:t>
       </w:r>
     </w:p>
     <w:p>

</xml_diff>